<commit_message>
Se agrego documentación de Git y DVC
</commit_message>
<xml_diff>
--- a/otros/primera_entrega.docx
+++ b/otros/primera_entrega.docx
@@ -74,13 +74,7 @@
       </w:r>
       <w:proofErr w:type="spellEnd"/>
       <w:r>
-        <w:t xml:space="preserve">, cuya duración </w:t>
-      </w:r>
-      <w:r>
-        <w:t>mayor a</w:t>
-      </w:r>
-      <w:r>
-        <w:t xml:space="preserve"> </w:t>
+        <w:t xml:space="preserve">, cuya duración mayor a </w:t>
       </w:r>
       <w:r>
         <w:rPr>
@@ -281,10 +275,7 @@
         <w:t>30.000 USD</w:t>
       </w:r>
       <w:r>
-        <w:t xml:space="preserve"> mensuales, equivalente a un aumento de la capacidad efectiva de </w:t>
-      </w:r>
-      <w:r>
-        <w:t xml:space="preserve">acarreo de material </w:t>
+        <w:t xml:space="preserve"> mensuales, equivalente a un aumento de la capacidad efectiva de acarreo de material </w:t>
       </w:r>
       <w:r>
         <w:t>estéril</w:t>
@@ -360,10 +351,7 @@
         <w:jc w:val="both"/>
       </w:pPr>
       <w:r>
-        <w:t>Se alinea con los objetivos estratégicos corporativos: productividad, sostenibilidad, seguridad y transformación digital</w:t>
-      </w:r>
-      <w:r>
-        <w:t>.</w:t>
+        <w:t>Se alinea con los objetivos estratégicos corporativos: productividad, sostenibilidad, seguridad y transformación digital.</w:t>
       </w:r>
     </w:p>
     <w:p>
@@ -400,28 +388,7 @@
         <w:t>Regresión</w:t>
       </w:r>
       <w:r>
-        <w:t xml:space="preserve">): </w:t>
-      </w:r>
-      <w:r>
-        <w:t xml:space="preserve">Predecir </w:t>
-      </w:r>
-      <w:r>
-        <w:t xml:space="preserve">eventos de </w:t>
-      </w:r>
-      <w:r>
-        <w:t xml:space="preserve">en los qué los camiones se detienen un tiempo </w:t>
-      </w:r>
-      <w:r>
-        <w:t xml:space="preserve"> ≥</w:t>
-      </w:r>
-      <w:r>
-        <w:t xml:space="preserve"> </w:t>
-      </w:r>
-      <w:r>
-        <w:t>6 o ≥10 minutos, generando alertas tempranas para reducir pérdidas</w:t>
-      </w:r>
-      <w:r>
-        <w:t>.</w:t>
+        <w:t>): Predecir eventos de en los qué los camiones se detienen un tiempo  ≥ 6 o ≥10 minutos, generando alertas tempranas para reducir pérdidas.</w:t>
       </w:r>
       <w:r>
         <w:t xml:space="preserve"> (En este modelo consideraremos los tiempos menores a 6 minutos como condiciones normales del proceso).</w:t>
@@ -446,13 +413,7 @@
         <w:t>Modelo B (clasificación):</w:t>
       </w:r>
       <w:r>
-        <w:t xml:space="preserve"> etiquetar ciclos </w:t>
-      </w:r>
-      <w:r>
-        <w:t xml:space="preserve">o rutas </w:t>
-      </w:r>
-      <w:r>
-        <w:t xml:space="preserve">como </w:t>
+        <w:t xml:space="preserve"> etiquetar ciclos o rutas como </w:t>
       </w:r>
       <w:r>
         <w:rPr>
@@ -462,10 +423,7 @@
         <w:t>eficientes/no eficientes</w:t>
       </w:r>
       <w:r>
-        <w:t xml:space="preserve"> para monitoreo</w:t>
-      </w:r>
-      <w:r>
-        <w:t>.</w:t>
+        <w:t xml:space="preserve"> para monitoreo.</w:t>
       </w:r>
     </w:p>
     <w:p>
@@ -485,23 +443,7 @@
           <w:bCs w:val="0"/>
         </w:rPr>
         <w:lastRenderedPageBreak/>
-        <w:t>Modelo C (</w:t>
-      </w:r>
-      <w:r>
-        <w:rPr>
-          <w:rStyle w:val="Textoennegrita"/>
-          <w:b w:val="0"/>
-          <w:bCs w:val="0"/>
-        </w:rPr>
-        <w:t>No supervisado/</w:t>
-      </w:r>
-      <w:r>
-        <w:rPr>
-          <w:rStyle w:val="Textoennegrita"/>
-          <w:b w:val="0"/>
-          <w:bCs w:val="0"/>
-        </w:rPr>
-        <w:t>geoespacial):</w:t>
+        <w:t>Modelo C (No supervisado/geoespacial):</w:t>
       </w:r>
       <w:r>
         <w:t xml:space="preserve"> identificar rutas y turnos con mayor tiempo detenido, priorizando intervenciones operativas.</w:t>
@@ -817,10 +759,7 @@
         <w:t>Escalabilidad:</w:t>
       </w:r>
       <w:r>
-        <w:t xml:space="preserve"> posterior extensión a toda la flota </w:t>
-      </w:r>
-      <w:r>
-        <w:t>de acarreo.</w:t>
+        <w:t xml:space="preserve"> posterior extensión a toda la flota de acarreo.</w:t>
       </w:r>
     </w:p>
     <w:p>
@@ -1207,7 +1146,7 @@
               <w:spacing w:after="0" w:line="276" w:lineRule="auto"/>
               <w:jc w:val="center"/>
               <w:rPr>
-                <w:rFonts w:ascii="Aptos Narrow" w:eastAsia="Times New Roman" w:hAnsi="Aptos Narrow" w:cs="Times New Roman" w:hint="eastAsia"/>
+                <w:rFonts w:ascii="Aptos Narrow" w:eastAsia="Times New Roman" w:hAnsi="Aptos Narrow" w:cs="Times New Roman"/>
                 <w:color w:val="000000"/>
                 <w:kern w:val="0"/>
                 <w:lang w:eastAsia="es-MX"/>
@@ -1327,7 +1266,7 @@
               <w:spacing w:after="0" w:line="276" w:lineRule="auto"/>
               <w:jc w:val="center"/>
               <w:rPr>
-                <w:rFonts w:ascii="Aptos Narrow" w:eastAsia="Times New Roman" w:hAnsi="Aptos Narrow" w:cs="Times New Roman" w:hint="eastAsia"/>
+                <w:rFonts w:ascii="Aptos Narrow" w:eastAsia="Times New Roman" w:hAnsi="Aptos Narrow" w:cs="Times New Roman"/>
                 <w:color w:val="000000"/>
                 <w:kern w:val="0"/>
                 <w:lang w:eastAsia="es-MX"/>
@@ -1487,7 +1426,7 @@
               <w:spacing w:after="0" w:line="276" w:lineRule="auto"/>
               <w:jc w:val="center"/>
               <w:rPr>
-                <w:rFonts w:ascii="Aptos Narrow" w:eastAsia="Times New Roman" w:hAnsi="Aptos Narrow" w:cs="Times New Roman" w:hint="eastAsia"/>
+                <w:rFonts w:ascii="Aptos Narrow" w:eastAsia="Times New Roman" w:hAnsi="Aptos Narrow" w:cs="Times New Roman"/>
                 <w:color w:val="000000"/>
                 <w:kern w:val="0"/>
                 <w:lang w:eastAsia="es-MX"/>
@@ -1633,7 +1572,7 @@
               <w:spacing w:after="0" w:line="276" w:lineRule="auto"/>
               <w:jc w:val="center"/>
               <w:rPr>
-                <w:rFonts w:ascii="Aptos Narrow" w:eastAsia="Times New Roman" w:hAnsi="Aptos Narrow" w:cs="Times New Roman" w:hint="eastAsia"/>
+                <w:rFonts w:ascii="Aptos Narrow" w:eastAsia="Times New Roman" w:hAnsi="Aptos Narrow" w:cs="Times New Roman"/>
                 <w:color w:val="000000"/>
                 <w:kern w:val="0"/>
                 <w:lang w:eastAsia="es-MX"/>
@@ -1793,7 +1732,7 @@
               <w:spacing w:after="0" w:line="276" w:lineRule="auto"/>
               <w:jc w:val="center"/>
               <w:rPr>
-                <w:rFonts w:ascii="Aptos Narrow" w:eastAsia="Times New Roman" w:hAnsi="Aptos Narrow" w:cs="Times New Roman" w:hint="eastAsia"/>
+                <w:rFonts w:ascii="Aptos Narrow" w:eastAsia="Times New Roman" w:hAnsi="Aptos Narrow" w:cs="Times New Roman"/>
                 <w:color w:val="000000"/>
                 <w:kern w:val="0"/>
                 <w:lang w:eastAsia="es-MX"/>
@@ -1965,7 +1904,7 @@
               <w:spacing w:after="0" w:line="276" w:lineRule="auto"/>
               <w:jc w:val="center"/>
               <w:rPr>
-                <w:rFonts w:ascii="Aptos Narrow" w:eastAsia="Times New Roman" w:hAnsi="Aptos Narrow" w:cs="Times New Roman" w:hint="eastAsia"/>
+                <w:rFonts w:ascii="Aptos Narrow" w:eastAsia="Times New Roman" w:hAnsi="Aptos Narrow" w:cs="Times New Roman"/>
                 <w:color w:val="000000"/>
                 <w:kern w:val="0"/>
                 <w:lang w:eastAsia="es-MX"/>
@@ -2125,7 +2064,7 @@
               <w:spacing w:after="0" w:line="276" w:lineRule="auto"/>
               <w:jc w:val="center"/>
               <w:rPr>
-                <w:rFonts w:ascii="Aptos Narrow" w:eastAsia="Times New Roman" w:hAnsi="Aptos Narrow" w:cs="Times New Roman" w:hint="eastAsia"/>
+                <w:rFonts w:ascii="Aptos Narrow" w:eastAsia="Times New Roman" w:hAnsi="Aptos Narrow" w:cs="Times New Roman"/>
                 <w:color w:val="000000"/>
                 <w:kern w:val="0"/>
                 <w:lang w:eastAsia="es-MX"/>
@@ -2311,7 +2250,7 @@
               <w:spacing w:after="0" w:line="276" w:lineRule="auto"/>
               <w:jc w:val="center"/>
               <w:rPr>
-                <w:rFonts w:ascii="Aptos Narrow" w:eastAsia="Times New Roman" w:hAnsi="Aptos Narrow" w:cs="Times New Roman" w:hint="eastAsia"/>
+                <w:rFonts w:ascii="Aptos Narrow" w:eastAsia="Times New Roman" w:hAnsi="Aptos Narrow" w:cs="Times New Roman"/>
                 <w:color w:val="000000"/>
                 <w:kern w:val="0"/>
                 <w:lang w:eastAsia="es-MX"/>
@@ -2471,7 +2410,7 @@
               <w:spacing w:after="0" w:line="276" w:lineRule="auto"/>
               <w:jc w:val="center"/>
               <w:rPr>
-                <w:rFonts w:ascii="Aptos Narrow" w:eastAsia="Times New Roman" w:hAnsi="Aptos Narrow" w:cs="Times New Roman" w:hint="eastAsia"/>
+                <w:rFonts w:ascii="Aptos Narrow" w:eastAsia="Times New Roman" w:hAnsi="Aptos Narrow" w:cs="Times New Roman"/>
                 <w:color w:val="000000"/>
                 <w:kern w:val="0"/>
                 <w:lang w:eastAsia="es-MX"/>
@@ -2631,7 +2570,7 @@
               <w:spacing w:after="0" w:line="276" w:lineRule="auto"/>
               <w:jc w:val="center"/>
               <w:rPr>
-                <w:rFonts w:ascii="Aptos Narrow" w:eastAsia="Times New Roman" w:hAnsi="Aptos Narrow" w:cs="Times New Roman" w:hint="eastAsia"/>
+                <w:rFonts w:ascii="Aptos Narrow" w:eastAsia="Times New Roman" w:hAnsi="Aptos Narrow" w:cs="Times New Roman"/>
                 <w:color w:val="000000"/>
                 <w:kern w:val="0"/>
                 <w:lang w:eastAsia="es-MX"/>
@@ -2791,7 +2730,7 @@
               <w:spacing w:after="0" w:line="276" w:lineRule="auto"/>
               <w:jc w:val="center"/>
               <w:rPr>
-                <w:rFonts w:ascii="Aptos Narrow" w:eastAsia="Times New Roman" w:hAnsi="Aptos Narrow" w:cs="Times New Roman" w:hint="eastAsia"/>
+                <w:rFonts w:ascii="Aptos Narrow" w:eastAsia="Times New Roman" w:hAnsi="Aptos Narrow" w:cs="Times New Roman"/>
                 <w:color w:val="000000"/>
                 <w:kern w:val="0"/>
                 <w:lang w:eastAsia="es-MX"/>
@@ -2951,7 +2890,7 @@
               <w:spacing w:after="0" w:line="276" w:lineRule="auto"/>
               <w:jc w:val="center"/>
               <w:rPr>
-                <w:rFonts w:ascii="Aptos Narrow" w:eastAsia="Times New Roman" w:hAnsi="Aptos Narrow" w:cs="Times New Roman" w:hint="eastAsia"/>
+                <w:rFonts w:ascii="Aptos Narrow" w:eastAsia="Times New Roman" w:hAnsi="Aptos Narrow" w:cs="Times New Roman"/>
                 <w:color w:val="000000"/>
                 <w:kern w:val="0"/>
                 <w:lang w:eastAsia="es-MX"/>
@@ -3123,7 +3062,7 @@
               <w:spacing w:after="0" w:line="276" w:lineRule="auto"/>
               <w:jc w:val="center"/>
               <w:rPr>
-                <w:rFonts w:ascii="Aptos Narrow" w:eastAsia="Times New Roman" w:hAnsi="Aptos Narrow" w:cs="Times New Roman" w:hint="eastAsia"/>
+                <w:rFonts w:ascii="Aptos Narrow" w:eastAsia="Times New Roman" w:hAnsi="Aptos Narrow" w:cs="Times New Roman"/>
                 <w:color w:val="000000"/>
                 <w:kern w:val="0"/>
                 <w:lang w:eastAsia="es-MX"/>
@@ -3297,7 +3236,7 @@
               <w:spacing w:after="0" w:line="276" w:lineRule="auto"/>
               <w:jc w:val="center"/>
               <w:rPr>
-                <w:rFonts w:ascii="Aptos Narrow" w:eastAsia="Times New Roman" w:hAnsi="Aptos Narrow" w:cs="Times New Roman" w:hint="eastAsia"/>
+                <w:rFonts w:ascii="Aptos Narrow" w:eastAsia="Times New Roman" w:hAnsi="Aptos Narrow" w:cs="Times New Roman"/>
                 <w:color w:val="000000"/>
                 <w:kern w:val="0"/>
                 <w:lang w:eastAsia="es-MX"/>
@@ -3471,7 +3410,7 @@
               <w:spacing w:after="0" w:line="276" w:lineRule="auto"/>
               <w:jc w:val="center"/>
               <w:rPr>
-                <w:rFonts w:ascii="Aptos Narrow" w:eastAsia="Times New Roman" w:hAnsi="Aptos Narrow" w:cs="Times New Roman" w:hint="eastAsia"/>
+                <w:rFonts w:ascii="Aptos Narrow" w:eastAsia="Times New Roman" w:hAnsi="Aptos Narrow" w:cs="Times New Roman"/>
                 <w:color w:val="000000"/>
                 <w:kern w:val="0"/>
                 <w:lang w:eastAsia="es-MX"/>
@@ -3649,6 +3588,552 @@
       <w:pPr>
         <w:spacing w:line="276" w:lineRule="auto"/>
         <w:jc w:val="both"/>
+        <w:rPr>
+          <w:b/>
+          <w:bCs/>
+        </w:rPr>
+      </w:pPr>
+      <w:r>
+        <w:rPr>
+          <w:b/>
+          <w:bCs/>
+        </w:rPr>
+        <w:t>Control de versiones con Git y DVC</w:t>
+      </w:r>
+    </w:p>
+    <w:p>
+      <w:pPr>
+        <w:spacing w:line="276" w:lineRule="auto"/>
+        <w:jc w:val="both"/>
+      </w:pPr>
+      <w:r>
+        <w:t xml:space="preserve">Durante el desarrollo del proyecto </w:t>
+      </w:r>
+      <w:proofErr w:type="spellStart"/>
+      <w:r>
+        <w:t>Proyecto_DSA</w:t>
+      </w:r>
+      <w:proofErr w:type="spellEnd"/>
+      <w:r>
+        <w:t xml:space="preserve">, se implementó un esquema de control de versiones tanto para el código como para los datos, utilizando Git y DVC (Data </w:t>
+      </w:r>
+      <w:proofErr w:type="spellStart"/>
+      <w:r>
+        <w:t>Version</w:t>
+      </w:r>
+      <w:proofErr w:type="spellEnd"/>
+      <w:r>
+        <w:t xml:space="preserve"> Control).</w:t>
+      </w:r>
+    </w:p>
+    <w:p>
+      <w:pPr>
+        <w:spacing w:line="276" w:lineRule="auto"/>
+        <w:jc w:val="both"/>
+      </w:pPr>
+      <w:r>
+        <w:t>Esta configuración permite mantener un historial ordenado de los cambios realizados, garantizar la trazabilidad de los datos y facilitar la colaboración y reproducibilidad de los análisis.</w:t>
+      </w:r>
+    </w:p>
+    <w:p>
+      <w:pPr>
+        <w:spacing w:line="276" w:lineRule="auto"/>
+        <w:jc w:val="both"/>
+        <w:rPr>
+          <w:b/>
+          <w:bCs/>
+          <w:i/>
+          <w:iCs/>
+        </w:rPr>
+      </w:pPr>
+      <w:r>
+        <w:rPr>
+          <w:b/>
+          <w:bCs/>
+          <w:i/>
+          <w:iCs/>
+        </w:rPr>
+        <w:t>Git – Control de versiones del código</w:t>
+      </w:r>
+    </w:p>
+    <w:p>
+      <w:pPr>
+        <w:spacing w:line="276" w:lineRule="auto"/>
+        <w:jc w:val="both"/>
+      </w:pPr>
+      <w:r>
+        <w:t>El repositorio del proyecto fue inicializado con Git y sincronizado con un repositorio remoto en GitHub, lo que permite registrar y gestionar cada cambio en el código fuente, notebooks, scripts y configuraciones.</w:t>
+      </w:r>
+    </w:p>
+    <w:p>
+      <w:pPr>
+        <w:spacing w:line="276" w:lineRule="auto"/>
+        <w:jc w:val="both"/>
+      </w:pPr>
+      <w:r>
+        <w:t xml:space="preserve">Se estableció una estructura de carpetas organizada (data/, notebooks/, </w:t>
+      </w:r>
+      <w:proofErr w:type="spellStart"/>
+      <w:r>
+        <w:t>src</w:t>
+      </w:r>
+      <w:proofErr w:type="spellEnd"/>
+      <w:r>
+        <w:t xml:space="preserve">/, </w:t>
+      </w:r>
+      <w:proofErr w:type="spellStart"/>
+      <w:r>
+        <w:t>models</w:t>
+      </w:r>
+      <w:proofErr w:type="spellEnd"/>
+      <w:r>
+        <w:t>/) y se incorporó un archivo .</w:t>
+      </w:r>
+      <w:proofErr w:type="spellStart"/>
+      <w:r>
+        <w:t>gitignore</w:t>
+      </w:r>
+      <w:proofErr w:type="spellEnd"/>
+      <w:r>
+        <w:t xml:space="preserve"> para evitar el rastreo de archivos temporales, entornos virtuales y datos pesados.</w:t>
+      </w:r>
+    </w:p>
+    <w:p>
+      <w:pPr>
+        <w:spacing w:line="276" w:lineRule="auto"/>
+        <w:jc w:val="both"/>
+      </w:pPr>
+      <w:r>
+        <w:t>De esta manera, Git almacena únicamente el código relevante, manteniendo el repositorio limpio y eficiente.</w:t>
+      </w:r>
+    </w:p>
+    <w:p>
+      <w:pPr>
+        <w:spacing w:line="276" w:lineRule="auto"/>
+        <w:jc w:val="both"/>
+      </w:pPr>
+    </w:p>
+    <w:p>
+      <w:pPr>
+        <w:spacing w:line="276" w:lineRule="auto"/>
+        <w:jc w:val="both"/>
+        <w:rPr>
+          <w:b/>
+          <w:bCs/>
+          <w:i/>
+          <w:iCs/>
+        </w:rPr>
+      </w:pPr>
+      <w:r>
+        <w:rPr>
+          <w:b/>
+          <w:bCs/>
+          <w:i/>
+          <w:iCs/>
+        </w:rPr>
+        <w:t>DVC – Control de versiones de los datos</w:t>
+      </w:r>
+    </w:p>
+    <w:p>
+      <w:pPr>
+        <w:spacing w:line="276" w:lineRule="auto"/>
+        <w:jc w:val="both"/>
+      </w:pPr>
+      <w:r>
+        <w:t>Para complementar a Git y manejar los datos se configuró DVC.</w:t>
+      </w:r>
+    </w:p>
+    <w:p>
+      <w:pPr>
+        <w:spacing w:line="276" w:lineRule="auto"/>
+        <w:jc w:val="both"/>
+      </w:pPr>
+      <w:r>
+        <w:t>El archivo data/tiempos.xlsx fue agregado bajo control de DVC, generando data/</w:t>
+      </w:r>
+      <w:proofErr w:type="spellStart"/>
+      <w:r>
+        <w:t>tiempos.xlsx.dvc</w:t>
+      </w:r>
+      <w:proofErr w:type="spellEnd"/>
+      <w:r>
+        <w:t xml:space="preserve">, el cual contiene la información necesaria para reconstruir o recuperar el </w:t>
+      </w:r>
+      <w:proofErr w:type="spellStart"/>
+      <w:r>
+        <w:t>dataset</w:t>
+      </w:r>
+      <w:proofErr w:type="spellEnd"/>
+      <w:r>
+        <w:t xml:space="preserve"> cuando sea necesario.</w:t>
+      </w:r>
+    </w:p>
+    <w:p>
+      <w:pPr>
+        <w:spacing w:line="276" w:lineRule="auto"/>
+        <w:jc w:val="both"/>
+      </w:pPr>
+      <w:r>
+        <w:t>El Excel real fue excluido del rastreo de Git, asegurando que el repositorio permanezca liviano y evitando conflictos o duplicaciones de datos.</w:t>
+      </w:r>
+    </w:p>
+    <w:p>
+      <w:pPr>
+        <w:spacing w:line="276" w:lineRule="auto"/>
+        <w:jc w:val="both"/>
+      </w:pPr>
+    </w:p>
+    <w:p>
+      <w:pPr>
+        <w:spacing w:line="276" w:lineRule="auto"/>
+        <w:jc w:val="both"/>
+      </w:pPr>
+    </w:p>
+    <w:p>
+      <w:pPr>
+        <w:spacing w:line="276" w:lineRule="auto"/>
+        <w:jc w:val="both"/>
+      </w:pPr>
+      <w:r>
+        <w:lastRenderedPageBreak/>
+        <w:t>El flujo de trabajo verificado fue el siguiente:</w:t>
+      </w:r>
+    </w:p>
+    <w:p>
+      <w:pPr>
+        <w:pStyle w:val="Prrafodelista"/>
+        <w:numPr>
+          <w:ilvl w:val="0"/>
+          <w:numId w:val="10"/>
+        </w:numPr>
+        <w:spacing w:line="276" w:lineRule="auto"/>
+        <w:jc w:val="both"/>
+      </w:pPr>
+      <w:r>
+        <w:t>Inicialización de Git y conexión con GitHub (</w:t>
+      </w:r>
+      <w:proofErr w:type="spellStart"/>
+      <w:r>
+        <w:t>git</w:t>
+      </w:r>
+      <w:proofErr w:type="spellEnd"/>
+      <w:r>
+        <w:t xml:space="preserve"> </w:t>
+      </w:r>
+      <w:proofErr w:type="spellStart"/>
+      <w:r>
+        <w:t>init</w:t>
+      </w:r>
+      <w:proofErr w:type="spellEnd"/>
+      <w:r>
+        <w:t xml:space="preserve">, </w:t>
+      </w:r>
+      <w:proofErr w:type="spellStart"/>
+      <w:r>
+        <w:t>git</w:t>
+      </w:r>
+      <w:proofErr w:type="spellEnd"/>
+      <w:r>
+        <w:t xml:space="preserve"> </w:t>
+      </w:r>
+      <w:proofErr w:type="spellStart"/>
+      <w:r>
+        <w:t>add</w:t>
+      </w:r>
+      <w:proofErr w:type="spellEnd"/>
+      <w:r>
+        <w:t xml:space="preserve">, </w:t>
+      </w:r>
+      <w:proofErr w:type="spellStart"/>
+      <w:r>
+        <w:t>git</w:t>
+      </w:r>
+      <w:proofErr w:type="spellEnd"/>
+      <w:r>
+        <w:t xml:space="preserve"> </w:t>
+      </w:r>
+      <w:proofErr w:type="spellStart"/>
+      <w:r>
+        <w:t>commit</w:t>
+      </w:r>
+      <w:proofErr w:type="spellEnd"/>
+      <w:r>
+        <w:t xml:space="preserve">, </w:t>
+      </w:r>
+      <w:proofErr w:type="spellStart"/>
+      <w:r>
+        <w:t>git</w:t>
+      </w:r>
+      <w:proofErr w:type="spellEnd"/>
+      <w:r>
+        <w:t xml:space="preserve"> </w:t>
+      </w:r>
+      <w:proofErr w:type="spellStart"/>
+      <w:r>
+        <w:t>push</w:t>
+      </w:r>
+      <w:proofErr w:type="spellEnd"/>
+      <w:r>
+        <w:t>).</w:t>
+      </w:r>
+    </w:p>
+    <w:p>
+      <w:pPr>
+        <w:pStyle w:val="Prrafodelista"/>
+        <w:numPr>
+          <w:ilvl w:val="0"/>
+          <w:numId w:val="10"/>
+        </w:numPr>
+        <w:spacing w:line="276" w:lineRule="auto"/>
+        <w:jc w:val="both"/>
+      </w:pPr>
+      <w:r>
+        <w:t xml:space="preserve">Inicialización de DVC y adición del </w:t>
+      </w:r>
+      <w:proofErr w:type="spellStart"/>
+      <w:r>
+        <w:t>dataset</w:t>
+      </w:r>
+      <w:proofErr w:type="spellEnd"/>
+      <w:r>
+        <w:t xml:space="preserve"> (</w:t>
+      </w:r>
+      <w:proofErr w:type="spellStart"/>
+      <w:r>
+        <w:t>dvc</w:t>
+      </w:r>
+      <w:proofErr w:type="spellEnd"/>
+      <w:r>
+        <w:t xml:space="preserve"> </w:t>
+      </w:r>
+      <w:proofErr w:type="spellStart"/>
+      <w:r>
+        <w:t>init</w:t>
+      </w:r>
+      <w:proofErr w:type="spellEnd"/>
+      <w:r>
+        <w:t xml:space="preserve">, </w:t>
+      </w:r>
+      <w:proofErr w:type="spellStart"/>
+      <w:r>
+        <w:t>dvc</w:t>
+      </w:r>
+      <w:proofErr w:type="spellEnd"/>
+      <w:r>
+        <w:t xml:space="preserve"> </w:t>
+      </w:r>
+      <w:proofErr w:type="spellStart"/>
+      <w:r>
+        <w:t>add</w:t>
+      </w:r>
+      <w:proofErr w:type="spellEnd"/>
+      <w:r>
+        <w:t xml:space="preserve"> data/tiempos.xlsx).</w:t>
+      </w:r>
+    </w:p>
+    <w:p>
+      <w:pPr>
+        <w:pStyle w:val="Prrafodelista"/>
+        <w:numPr>
+          <w:ilvl w:val="0"/>
+          <w:numId w:val="10"/>
+        </w:numPr>
+        <w:spacing w:line="276" w:lineRule="auto"/>
+        <w:jc w:val="both"/>
+      </w:pPr>
+      <w:r>
+        <w:t>Verificación del estado (</w:t>
+      </w:r>
+      <w:proofErr w:type="spellStart"/>
+      <w:r>
+        <w:t>git</w:t>
+      </w:r>
+      <w:proofErr w:type="spellEnd"/>
+      <w:r>
+        <w:t xml:space="preserve"> status y </w:t>
+      </w:r>
+      <w:proofErr w:type="spellStart"/>
+      <w:r>
+        <w:t>dvc</w:t>
+      </w:r>
+      <w:proofErr w:type="spellEnd"/>
+      <w:r>
+        <w:t xml:space="preserve"> status) confirmando que el proyecto se encuentra sincronizado.</w:t>
+      </w:r>
+    </w:p>
+    <w:p>
+      <w:pPr>
+        <w:pStyle w:val="Prrafodelista"/>
+        <w:numPr>
+          <w:ilvl w:val="0"/>
+          <w:numId w:val="10"/>
+        </w:numPr>
+        <w:spacing w:line="276" w:lineRule="auto"/>
+        <w:jc w:val="both"/>
+      </w:pPr>
+      <w:r>
+        <w:t xml:space="preserve">DVC permite restaurar los datos en cualquier momento mediante </w:t>
+      </w:r>
+      <w:proofErr w:type="spellStart"/>
+      <w:r>
+        <w:t>dvc</w:t>
+      </w:r>
+      <w:proofErr w:type="spellEnd"/>
+      <w:r>
+        <w:t xml:space="preserve"> </w:t>
+      </w:r>
+      <w:proofErr w:type="spellStart"/>
+      <w:r>
+        <w:t>pull</w:t>
+      </w:r>
+      <w:proofErr w:type="spellEnd"/>
+      <w:r>
+        <w:t>, garantizando la reproducibilidad total del proyecto.</w:t>
+      </w:r>
+    </w:p>
+    <w:p>
+      <w:pPr>
+        <w:pStyle w:val="Prrafodelista"/>
+        <w:spacing w:line="276" w:lineRule="auto"/>
+        <w:jc w:val="both"/>
+      </w:pPr>
+      <w:r>
+        <w:drawing>
+          <wp:anchor distT="0" distB="0" distL="114300" distR="114300" simplePos="0" relativeHeight="251659264" behindDoc="0" locked="0" layoutInCell="1" allowOverlap="1" wp14:anchorId="46BC8685" wp14:editId="0C1BF0B3">
+            <wp:simplePos x="0" y="0"/>
+            <wp:positionH relativeFrom="column">
+              <wp:posOffset>-534023</wp:posOffset>
+            </wp:positionH>
+            <wp:positionV relativeFrom="paragraph">
+              <wp:posOffset>274955</wp:posOffset>
+            </wp:positionV>
+            <wp:extent cx="2136140" cy="2811145"/>
+            <wp:effectExtent l="0" t="0" r="0" b="0"/>
+            <wp:wrapNone/>
+            <wp:docPr id="2046543382" name="Imagen 1"/>
+            <wp:cNvGraphicFramePr>
+              <a:graphicFrameLocks xmlns:a="http://schemas.openxmlformats.org/drawingml/2006/main" noChangeAspect="1"/>
+            </wp:cNvGraphicFramePr>
+            <a:graphic xmlns:a="http://schemas.openxmlformats.org/drawingml/2006/main">
+              <a:graphicData uri="http://schemas.openxmlformats.org/drawingml/2006/picture">
+                <pic:pic xmlns:pic="http://schemas.openxmlformats.org/drawingml/2006/picture">
+                  <pic:nvPicPr>
+                    <pic:cNvPr id="2046543382" name=""/>
+                    <pic:cNvPicPr/>
+                  </pic:nvPicPr>
+                  <pic:blipFill>
+                    <a:blip r:embed="rId5" cstate="print">
+                      <a:extLst>
+                        <a:ext uri="{28A0092B-C50C-407E-A947-70E740481C1C}">
+                          <a14:useLocalDpi xmlns:a14="http://schemas.microsoft.com/office/drawing/2010/main" val="0"/>
+                        </a:ext>
+                      </a:extLst>
+                    </a:blip>
+                    <a:stretch>
+                      <a:fillRect/>
+                    </a:stretch>
+                  </pic:blipFill>
+                  <pic:spPr>
+                    <a:xfrm>
+                      <a:off x="0" y="0"/>
+                      <a:ext cx="2136140" cy="2811145"/>
+                    </a:xfrm>
+                    <a:prstGeom prst="rect">
+                      <a:avLst/>
+                    </a:prstGeom>
+                  </pic:spPr>
+                </pic:pic>
+              </a:graphicData>
+            </a:graphic>
+            <wp14:sizeRelH relativeFrom="page">
+              <wp14:pctWidth>0</wp14:pctWidth>
+            </wp14:sizeRelH>
+            <wp14:sizeRelV relativeFrom="page">
+              <wp14:pctHeight>0</wp14:pctHeight>
+            </wp14:sizeRelV>
+          </wp:anchor>
+        </w:drawing>
+      </w:r>
+      <w:r>
+        <w:drawing>
+          <wp:anchor distT="0" distB="0" distL="114300" distR="114300" simplePos="0" relativeHeight="251658240" behindDoc="0" locked="0" layoutInCell="1" allowOverlap="1" wp14:anchorId="767F8918" wp14:editId="0C7F563C">
+            <wp:simplePos x="0" y="0"/>
+            <wp:positionH relativeFrom="column">
+              <wp:posOffset>1979936</wp:posOffset>
+            </wp:positionH>
+            <wp:positionV relativeFrom="paragraph">
+              <wp:posOffset>271635</wp:posOffset>
+            </wp:positionV>
+            <wp:extent cx="4468514" cy="2811145"/>
+            <wp:effectExtent l="0" t="0" r="1905" b="0"/>
+            <wp:wrapNone/>
+            <wp:docPr id="943473272" name="Imagen 1"/>
+            <wp:cNvGraphicFramePr>
+              <a:graphicFrameLocks xmlns:a="http://schemas.openxmlformats.org/drawingml/2006/main" noChangeAspect="1"/>
+            </wp:cNvGraphicFramePr>
+            <a:graphic xmlns:a="http://schemas.openxmlformats.org/drawingml/2006/main">
+              <a:graphicData uri="http://schemas.openxmlformats.org/drawingml/2006/picture">
+                <pic:pic xmlns:pic="http://schemas.openxmlformats.org/drawingml/2006/picture">
+                  <pic:nvPicPr>
+                    <pic:cNvPr id="943473272" name=""/>
+                    <pic:cNvPicPr/>
+                  </pic:nvPicPr>
+                  <pic:blipFill>
+                    <a:blip r:embed="rId6" cstate="print">
+                      <a:extLst>
+                        <a:ext uri="{28A0092B-C50C-407E-A947-70E740481C1C}">
+                          <a14:useLocalDpi xmlns:a14="http://schemas.microsoft.com/office/drawing/2010/main" val="0"/>
+                        </a:ext>
+                      </a:extLst>
+                    </a:blip>
+                    <a:stretch>
+                      <a:fillRect/>
+                    </a:stretch>
+                  </pic:blipFill>
+                  <pic:spPr>
+                    <a:xfrm>
+                      <a:off x="0" y="0"/>
+                      <a:ext cx="4470344" cy="2812296"/>
+                    </a:xfrm>
+                    <a:prstGeom prst="rect">
+                      <a:avLst/>
+                    </a:prstGeom>
+                  </pic:spPr>
+                </pic:pic>
+              </a:graphicData>
+            </a:graphic>
+            <wp14:sizeRelH relativeFrom="page">
+              <wp14:pctWidth>0</wp14:pctWidth>
+            </wp14:sizeRelH>
+            <wp14:sizeRelV relativeFrom="page">
+              <wp14:pctHeight>0</wp14:pctHeight>
+            </wp14:sizeRelV>
+          </wp:anchor>
+        </w:drawing>
+      </w:r>
+    </w:p>
+    <w:p>
+      <w:pPr>
+        <w:spacing w:line="276" w:lineRule="auto"/>
+        <w:jc w:val="both"/>
+      </w:pPr>
+      <w:r>
+        <w:rPr>
+          <w:noProof/>
+        </w:rPr>
+        <w:t xml:space="preserve"> </w:t>
+      </w:r>
+    </w:p>
+    <w:p>
+      <w:pPr>
+        <w:spacing w:line="276" w:lineRule="auto"/>
+        <w:jc w:val="both"/>
+      </w:pPr>
+    </w:p>
+    <w:p>
+      <w:pPr>
+        <w:spacing w:line="276" w:lineRule="auto"/>
+        <w:jc w:val="both"/>
       </w:pPr>
     </w:p>
     <w:p>
@@ -3662,6 +4147,73 @@
         <w:spacing w:line="276" w:lineRule="auto"/>
         <w:ind w:left="360"/>
         <w:jc w:val="both"/>
+      </w:pPr>
+    </w:p>
+    <w:p>
+      <w:pPr>
+        <w:spacing w:line="276" w:lineRule="auto"/>
+        <w:ind w:left="360"/>
+        <w:jc w:val="both"/>
+      </w:pPr>
+    </w:p>
+    <w:p>
+      <w:pPr>
+        <w:spacing w:line="276" w:lineRule="auto"/>
+        <w:ind w:left="360"/>
+        <w:jc w:val="both"/>
+      </w:pPr>
+    </w:p>
+    <w:p>
+      <w:pPr>
+        <w:spacing w:line="276" w:lineRule="auto"/>
+        <w:ind w:left="360"/>
+        <w:jc w:val="both"/>
+      </w:pPr>
+    </w:p>
+    <w:p>
+      <w:pPr>
+        <w:spacing w:line="276" w:lineRule="auto"/>
+        <w:ind w:left="360"/>
+        <w:jc w:val="both"/>
+      </w:pPr>
+    </w:p>
+    <w:p>
+      <w:pPr>
+        <w:spacing w:line="276" w:lineRule="auto"/>
+        <w:ind w:left="360"/>
+        <w:jc w:val="both"/>
+      </w:pPr>
+    </w:p>
+    <w:p>
+      <w:pPr>
+        <w:spacing w:line="276" w:lineRule="auto"/>
+        <w:ind w:left="360"/>
+        <w:jc w:val="both"/>
+        <w:rPr>
+          <w:color w:val="215E99" w:themeColor="text2" w:themeTint="BF"/>
+        </w:rPr>
+      </w:pPr>
+      <w:r>
+        <w:t xml:space="preserve">Link del repositorio: </w:t>
+      </w:r>
+      <w:hyperlink r:id="rId7" w:history="1">
+        <w:r>
+          <w:rPr>
+            <w:rStyle w:val="Hipervnculo"/>
+            <w:color w:val="68A0B0" w:themeColor="hyperlink" w:themeTint="BF"/>
+          </w:rPr>
+          <w:t>https://github.com/luis-cortes-mier/Proyecto_DSA.git</w:t>
+        </w:r>
+      </w:hyperlink>
+    </w:p>
+    <w:p>
+      <w:pPr>
+        <w:spacing w:line="276" w:lineRule="auto"/>
+        <w:ind w:left="360"/>
+        <w:jc w:val="both"/>
+        <w:rPr>
+          <w:color w:val="215E99" w:themeColor="text2" w:themeTint="BF"/>
+        </w:rPr>
       </w:pPr>
     </w:p>
     <w:sectPr>
@@ -4533,6 +5085,119 @@
     </w:lvl>
   </w:abstractNum>
   <w:abstractNum w:abstractNumId="8" w15:restartNumberingAfterBreak="0">
+    <w:nsid w:val="703C6AED"/>
+    <w:multiLevelType w:val="hybridMultilevel"/>
+    <w:tmpl w:val="842A9F6A"/>
+    <w:lvl w:ilvl="0" w:tplc="080A0003">
+      <w:start w:val="1"/>
+      <w:numFmt w:val="bullet"/>
+      <w:lvlText w:val="o"/>
+      <w:lvlJc w:val="left"/>
+      <w:pPr>
+        <w:ind w:left="720" w:hanging="360"/>
+      </w:pPr>
+      <w:rPr>
+        <w:rFonts w:ascii="Courier New" w:hAnsi="Courier New" w:hint="default"/>
+      </w:rPr>
+    </w:lvl>
+    <w:lvl w:ilvl="1" w:tplc="080A0003" w:tentative="1">
+      <w:start w:val="1"/>
+      <w:numFmt w:val="bullet"/>
+      <w:lvlText w:val="o"/>
+      <w:lvlJc w:val="left"/>
+      <w:pPr>
+        <w:ind w:left="1440" w:hanging="360"/>
+      </w:pPr>
+      <w:rPr>
+        <w:rFonts w:ascii="Courier New" w:hAnsi="Courier New" w:hint="default"/>
+      </w:rPr>
+    </w:lvl>
+    <w:lvl w:ilvl="2" w:tplc="080A0005" w:tentative="1">
+      <w:start w:val="1"/>
+      <w:numFmt w:val="bullet"/>
+      <w:lvlText w:val=""/>
+      <w:lvlJc w:val="left"/>
+      <w:pPr>
+        <w:ind w:left="2160" w:hanging="360"/>
+      </w:pPr>
+      <w:rPr>
+        <w:rFonts w:ascii="Wingdings" w:hAnsi="Wingdings" w:hint="default"/>
+      </w:rPr>
+    </w:lvl>
+    <w:lvl w:ilvl="3" w:tplc="080A0001" w:tentative="1">
+      <w:start w:val="1"/>
+      <w:numFmt w:val="bullet"/>
+      <w:lvlText w:val=""/>
+      <w:lvlJc w:val="left"/>
+      <w:pPr>
+        <w:ind w:left="2880" w:hanging="360"/>
+      </w:pPr>
+      <w:rPr>
+        <w:rFonts w:ascii="Symbol" w:hAnsi="Symbol" w:hint="default"/>
+      </w:rPr>
+    </w:lvl>
+    <w:lvl w:ilvl="4" w:tplc="080A0003" w:tentative="1">
+      <w:start w:val="1"/>
+      <w:numFmt w:val="bullet"/>
+      <w:lvlText w:val="o"/>
+      <w:lvlJc w:val="left"/>
+      <w:pPr>
+        <w:ind w:left="3600" w:hanging="360"/>
+      </w:pPr>
+      <w:rPr>
+        <w:rFonts w:ascii="Courier New" w:hAnsi="Courier New" w:hint="default"/>
+      </w:rPr>
+    </w:lvl>
+    <w:lvl w:ilvl="5" w:tplc="080A0005" w:tentative="1">
+      <w:start w:val="1"/>
+      <w:numFmt w:val="bullet"/>
+      <w:lvlText w:val=""/>
+      <w:lvlJc w:val="left"/>
+      <w:pPr>
+        <w:ind w:left="4320" w:hanging="360"/>
+      </w:pPr>
+      <w:rPr>
+        <w:rFonts w:ascii="Wingdings" w:hAnsi="Wingdings" w:hint="default"/>
+      </w:rPr>
+    </w:lvl>
+    <w:lvl w:ilvl="6" w:tplc="080A0001" w:tentative="1">
+      <w:start w:val="1"/>
+      <w:numFmt w:val="bullet"/>
+      <w:lvlText w:val=""/>
+      <w:lvlJc w:val="left"/>
+      <w:pPr>
+        <w:ind w:left="5040" w:hanging="360"/>
+      </w:pPr>
+      <w:rPr>
+        <w:rFonts w:ascii="Symbol" w:hAnsi="Symbol" w:hint="default"/>
+      </w:rPr>
+    </w:lvl>
+    <w:lvl w:ilvl="7" w:tplc="080A0003" w:tentative="1">
+      <w:start w:val="1"/>
+      <w:numFmt w:val="bullet"/>
+      <w:lvlText w:val="o"/>
+      <w:lvlJc w:val="left"/>
+      <w:pPr>
+        <w:ind w:left="5760" w:hanging="360"/>
+      </w:pPr>
+      <w:rPr>
+        <w:rFonts w:ascii="Courier New" w:hAnsi="Courier New" w:hint="default"/>
+      </w:rPr>
+    </w:lvl>
+    <w:lvl w:ilvl="8" w:tplc="080A0005" w:tentative="1">
+      <w:start w:val="1"/>
+      <w:numFmt w:val="bullet"/>
+      <w:lvlText w:val=""/>
+      <w:lvlJc w:val="left"/>
+      <w:pPr>
+        <w:ind w:left="6480" w:hanging="360"/>
+      </w:pPr>
+      <w:rPr>
+        <w:rFonts w:ascii="Wingdings" w:hAnsi="Wingdings" w:hint="default"/>
+      </w:rPr>
+    </w:lvl>
+  </w:abstractNum>
+  <w:abstractNum w:abstractNumId="9" w15:restartNumberingAfterBreak="0">
     <w:nsid w:val="7C30042F"/>
     <w:multiLevelType w:val="hybridMultilevel"/>
     <w:tmpl w:val="D64A5B96"/>
@@ -4652,7 +5317,7 @@
     <w:abstractNumId w:val="3"/>
   </w:num>
   <w:num w:numId="3" w16cid:durableId="1570919492">
-    <w:abstractNumId w:val="8"/>
+    <w:abstractNumId w:val="9"/>
   </w:num>
   <w:num w:numId="4" w16cid:durableId="758525017">
     <w:abstractNumId w:val="5"/>
@@ -4671,6 +5336,9 @@
   </w:num>
   <w:num w:numId="9" w16cid:durableId="2118257163">
     <w:abstractNumId w:val="0"/>
+  </w:num>
+  <w:num w:numId="10" w16cid:durableId="697586582">
+    <w:abstractNumId w:val="8"/>
   </w:num>
 </w:numbering>
 </file>
@@ -5603,6 +6271,29 @@
       <w:bCs/>
     </w:rPr>
   </w:style>
+  <w:style w:type="character" w:styleId="Hipervnculo">
+    <w:name w:val="Hyperlink"/>
+    <w:basedOn w:val="Fuentedeprrafopredeter"/>
+    <w:uiPriority w:val="99"/>
+    <w:unhideWhenUsed/>
+    <w:rsid w:val="0066195E"/>
+    <w:rPr>
+      <w:color w:val="467886" w:themeColor="hyperlink"/>
+      <w:u w:val="single"/>
+    </w:rPr>
+  </w:style>
+  <w:style w:type="character" w:styleId="Mencinsinresolver">
+    <w:name w:val="Unresolved Mention"/>
+    <w:basedOn w:val="Fuentedeprrafopredeter"/>
+    <w:uiPriority w:val="99"/>
+    <w:semiHidden/>
+    <w:unhideWhenUsed/>
+    <w:rsid w:val="0066195E"/>
+    <w:rPr>
+      <w:color w:val="605E5C"/>
+      <w:shd w:val="clear" w:color="auto" w:fill="E1DFDD"/>
+    </w:rPr>
+  </w:style>
 </w:styles>
 </file>
 

</xml_diff>

<commit_message>
Mockup en informe final
</commit_message>
<xml_diff>
--- a/otros/primera_entrega.docx
+++ b/otros/primera_entrega.docx
@@ -3998,8 +3998,11 @@
         <w:jc w:val="both"/>
       </w:pPr>
       <w:r>
+        <w:rPr>
+          <w:noProof/>
+        </w:rPr>
         <w:drawing>
-          <wp:anchor distT="0" distB="0" distL="114300" distR="114300" simplePos="0" relativeHeight="251659264" behindDoc="0" locked="0" layoutInCell="1" allowOverlap="1" wp14:anchorId="46BC8685" wp14:editId="0C1BF0B3">
+          <wp:anchor distT="0" distB="0" distL="114300" distR="114300" simplePos="0" relativeHeight="251659264" behindDoc="0" locked="0" layoutInCell="1" allowOverlap="1" wp14:anchorId="46BC8685" wp14:editId="5D381B55">
             <wp:simplePos x="0" y="0"/>
             <wp:positionH relativeFrom="column">
               <wp:posOffset>-534023</wp:posOffset>
@@ -4055,8 +4058,11 @@
         </w:drawing>
       </w:r>
       <w:r>
+        <w:rPr>
+          <w:noProof/>
+        </w:rPr>
         <w:drawing>
-          <wp:anchor distT="0" distB="0" distL="114300" distR="114300" simplePos="0" relativeHeight="251658240" behindDoc="0" locked="0" layoutInCell="1" allowOverlap="1" wp14:anchorId="767F8918" wp14:editId="0C7F563C">
+          <wp:anchor distT="0" distB="0" distL="114300" distR="114300" simplePos="0" relativeHeight="251658240" behindDoc="0" locked="0" layoutInCell="1" allowOverlap="1" wp14:anchorId="767F8918" wp14:editId="14676270">
             <wp:simplePos x="0" y="0"/>
             <wp:positionH relativeFrom="column">
               <wp:posOffset>1979936</wp:posOffset>
@@ -4189,9 +4195,6 @@
         <w:spacing w:line="276" w:lineRule="auto"/>
         <w:ind w:left="360"/>
         <w:jc w:val="both"/>
-        <w:rPr>
-          <w:color w:val="215E99" w:themeColor="text2" w:themeTint="BF"/>
-        </w:rPr>
       </w:pPr>
       <w:r>
         <w:t xml:space="preserve">Link del repositorio: </w:t>
@@ -4205,6 +4208,148 @@
           <w:t>https://github.com/luis-cortes-mier/Proyecto_DSA.git</w:t>
         </w:r>
       </w:hyperlink>
+    </w:p>
+    <w:p>
+      <w:pPr>
+        <w:spacing w:line="276" w:lineRule="auto"/>
+        <w:ind w:left="360"/>
+        <w:jc w:val="both"/>
+      </w:pPr>
+    </w:p>
+    <w:p>
+      <w:pPr>
+        <w:spacing w:line="276" w:lineRule="auto"/>
+        <w:ind w:left="360"/>
+        <w:jc w:val="both"/>
+      </w:pPr>
+    </w:p>
+    <w:p>
+      <w:pPr>
+        <w:spacing w:line="276" w:lineRule="auto"/>
+        <w:ind w:left="360"/>
+        <w:jc w:val="both"/>
+      </w:pPr>
+    </w:p>
+    <w:p>
+      <w:pPr>
+        <w:spacing w:line="276" w:lineRule="auto"/>
+        <w:ind w:left="360"/>
+        <w:jc w:val="both"/>
+      </w:pPr>
+    </w:p>
+    <w:p>
+      <w:pPr>
+        <w:spacing w:line="276" w:lineRule="auto"/>
+        <w:ind w:left="360"/>
+        <w:jc w:val="both"/>
+      </w:pPr>
+    </w:p>
+    <w:p>
+      <w:pPr>
+        <w:spacing w:line="276" w:lineRule="auto"/>
+        <w:ind w:left="360"/>
+        <w:jc w:val="both"/>
+      </w:pPr>
+    </w:p>
+    <w:p>
+      <w:pPr>
+        <w:spacing w:line="276" w:lineRule="auto"/>
+        <w:ind w:left="360"/>
+        <w:jc w:val="both"/>
+      </w:pPr>
+    </w:p>
+    <w:p>
+      <w:pPr>
+        <w:spacing w:line="276" w:lineRule="auto"/>
+        <w:ind w:left="360"/>
+        <w:jc w:val="both"/>
+      </w:pPr>
+    </w:p>
+    <w:p>
+      <w:pPr>
+        <w:spacing w:line="276" w:lineRule="auto"/>
+        <w:ind w:left="360"/>
+        <w:jc w:val="both"/>
+      </w:pPr>
+    </w:p>
+    <w:p>
+      <w:pPr>
+        <w:spacing w:line="276" w:lineRule="auto"/>
+        <w:ind w:left="360"/>
+        <w:jc w:val="both"/>
+      </w:pPr>
+      <w:r>
+        <w:lastRenderedPageBreak/>
+        <w:t>Primera versión del mockup</w:t>
+      </w:r>
+    </w:p>
+    <w:p>
+      <w:pPr>
+        <w:spacing w:line="276" w:lineRule="auto"/>
+        <w:ind w:left="360"/>
+        <w:jc w:val="both"/>
+      </w:pPr>
+      <w:r>
+        <w:drawing>
+          <wp:inline distT="0" distB="0" distL="0" distR="0" wp14:anchorId="408BC252" wp14:editId="3F559606">
+            <wp:extent cx="5612130" cy="3156585"/>
+            <wp:effectExtent l="0" t="0" r="1270" b="5715"/>
+            <wp:docPr id="1837455979" name="Imagen 1"/>
+            <wp:cNvGraphicFramePr>
+              <a:graphicFrameLocks xmlns:a="http://schemas.openxmlformats.org/drawingml/2006/main" noChangeAspect="1"/>
+            </wp:cNvGraphicFramePr>
+            <a:graphic xmlns:a="http://schemas.openxmlformats.org/drawingml/2006/main">
+              <a:graphicData uri="http://schemas.openxmlformats.org/drawingml/2006/picture">
+                <pic:pic xmlns:pic="http://schemas.openxmlformats.org/drawingml/2006/picture">
+                  <pic:nvPicPr>
+                    <pic:cNvPr id="1837455979" name=""/>
+                    <pic:cNvPicPr/>
+                  </pic:nvPicPr>
+                  <pic:blipFill>
+                    <a:blip r:embed="rId8"/>
+                    <a:stretch>
+                      <a:fillRect/>
+                    </a:stretch>
+                  </pic:blipFill>
+                  <pic:spPr>
+                    <a:xfrm>
+                      <a:off x="0" y="0"/>
+                      <a:ext cx="5612130" cy="3156585"/>
+                    </a:xfrm>
+                    <a:prstGeom prst="rect">
+                      <a:avLst/>
+                    </a:prstGeom>
+                  </pic:spPr>
+                </pic:pic>
+              </a:graphicData>
+            </a:graphic>
+          </wp:inline>
+        </w:drawing>
+      </w:r>
+    </w:p>
+    <w:p>
+      <w:pPr>
+        <w:spacing w:line="276" w:lineRule="auto"/>
+        <w:ind w:left="360"/>
+        <w:jc w:val="both"/>
+      </w:pPr>
+    </w:p>
+    <w:p>
+      <w:pPr>
+        <w:spacing w:line="276" w:lineRule="auto"/>
+        <w:ind w:left="360"/>
+        <w:jc w:val="both"/>
+      </w:pPr>
+      <w:r>
+        <w:t>Trabajo Colaborativo</w:t>
+      </w:r>
+    </w:p>
+    <w:p>
+      <w:pPr>
+        <w:spacing w:line="276" w:lineRule="auto"/>
+        <w:ind w:left="360"/>
+        <w:jc w:val="both"/>
+      </w:pPr>
     </w:p>
     <w:p>
       <w:pPr>

</xml_diff>

<commit_message>
Informe terminado primera entrega
</commit_message>
<xml_diff>
--- a/otros/primera_entrega.docx
+++ b/otros/primera_entrega.docx
@@ -971,7 +971,7 @@
           <w:p>
             <w:pPr>
               <w:spacing w:after="0" w:line="276" w:lineRule="auto"/>
-              <w:jc w:val="center"/>
+              <w:jc w:val="both"/>
               <w:rPr>
                 <w:rFonts w:ascii="Aptos Narrow" w:eastAsia="Times New Roman" w:hAnsi="Aptos Narrow" w:cs="Times New Roman"/>
                 <w:b/>
@@ -1013,7 +1013,7 @@
           <w:p>
             <w:pPr>
               <w:spacing w:after="0" w:line="276" w:lineRule="auto"/>
-              <w:jc w:val="center"/>
+              <w:jc w:val="both"/>
               <w:rPr>
                 <w:rFonts w:ascii="Aptos Narrow" w:eastAsia="Times New Roman" w:hAnsi="Aptos Narrow" w:cs="Times New Roman"/>
                 <w:b/>
@@ -1055,7 +1055,7 @@
           <w:p>
             <w:pPr>
               <w:spacing w:after="0" w:line="276" w:lineRule="auto"/>
-              <w:jc w:val="center"/>
+              <w:jc w:val="both"/>
               <w:rPr>
                 <w:rFonts w:ascii="Aptos Narrow" w:eastAsia="Times New Roman" w:hAnsi="Aptos Narrow" w:cs="Times New Roman"/>
                 <w:b/>
@@ -1101,7 +1101,7 @@
           <w:p>
             <w:pPr>
               <w:spacing w:after="0" w:line="276" w:lineRule="auto"/>
-              <w:jc w:val="center"/>
+              <w:jc w:val="both"/>
               <w:rPr>
                 <w:rFonts w:ascii="Arial Unicode MS" w:eastAsia="Arial Unicode MS" w:hAnsi="Arial Unicode MS" w:cs="Arial Unicode MS"/>
                 <w:color w:val="000000"/>
@@ -1144,7 +1144,7 @@
           <w:p>
             <w:pPr>
               <w:spacing w:after="0" w:line="276" w:lineRule="auto"/>
-              <w:jc w:val="center"/>
+              <w:jc w:val="both"/>
               <w:rPr>
                 <w:rFonts w:ascii="Aptos Narrow" w:eastAsia="Times New Roman" w:hAnsi="Aptos Narrow" w:cs="Times New Roman"/>
                 <w:color w:val="000000"/>
@@ -1181,7 +1181,7 @@
           <w:p>
             <w:pPr>
               <w:spacing w:after="0" w:line="276" w:lineRule="auto"/>
-              <w:jc w:val="center"/>
+              <w:jc w:val="both"/>
               <w:rPr>
                 <w:rFonts w:ascii="Aptos Narrow" w:eastAsia="Times New Roman" w:hAnsi="Aptos Narrow" w:cs="Times New Roman"/>
                 <w:color w:val="000000"/>
@@ -1223,7 +1223,7 @@
           <w:p>
             <w:pPr>
               <w:spacing w:after="0" w:line="276" w:lineRule="auto"/>
-              <w:jc w:val="center"/>
+              <w:jc w:val="both"/>
               <w:rPr>
                 <w:rFonts w:ascii="Arial Unicode MS" w:eastAsia="Arial Unicode MS" w:hAnsi="Arial Unicode MS" w:cs="Arial Unicode MS"/>
                 <w:color w:val="000000"/>
@@ -1264,7 +1264,7 @@
           <w:p>
             <w:pPr>
               <w:spacing w:after="0" w:line="276" w:lineRule="auto"/>
-              <w:jc w:val="center"/>
+              <w:jc w:val="both"/>
               <w:rPr>
                 <w:rFonts w:ascii="Aptos Narrow" w:eastAsia="Times New Roman" w:hAnsi="Aptos Narrow" w:cs="Times New Roman"/>
                 <w:color w:val="000000"/>
@@ -1301,7 +1301,7 @@
           <w:p>
             <w:pPr>
               <w:spacing w:after="0" w:line="276" w:lineRule="auto"/>
-              <w:jc w:val="center"/>
+              <w:jc w:val="both"/>
               <w:rPr>
                 <w:rFonts w:ascii="Aptos Narrow" w:eastAsia="Times New Roman" w:hAnsi="Aptos Narrow" w:cs="Times New Roman"/>
                 <w:color w:val="000000"/>
@@ -1343,7 +1343,7 @@
           <w:p>
             <w:pPr>
               <w:spacing w:after="0" w:line="276" w:lineRule="auto"/>
-              <w:jc w:val="center"/>
+              <w:jc w:val="both"/>
               <w:rPr>
                 <w:rFonts w:ascii="Arial Unicode MS" w:eastAsia="Arial Unicode MS" w:hAnsi="Arial Unicode MS" w:cs="Arial Unicode MS"/>
                 <w:color w:val="000000"/>
@@ -1424,7 +1424,7 @@
           <w:p>
             <w:pPr>
               <w:spacing w:after="0" w:line="276" w:lineRule="auto"/>
-              <w:jc w:val="center"/>
+              <w:jc w:val="both"/>
               <w:rPr>
                 <w:rFonts w:ascii="Aptos Narrow" w:eastAsia="Times New Roman" w:hAnsi="Aptos Narrow" w:cs="Times New Roman"/>
                 <w:color w:val="000000"/>
@@ -1461,7 +1461,7 @@
           <w:p>
             <w:pPr>
               <w:spacing w:after="0" w:line="276" w:lineRule="auto"/>
-              <w:jc w:val="center"/>
+              <w:jc w:val="both"/>
               <w:rPr>
                 <w:rFonts w:ascii="Aptos Narrow" w:eastAsia="Times New Roman" w:hAnsi="Aptos Narrow" w:cs="Times New Roman"/>
                 <w:color w:val="000000"/>
@@ -1503,7 +1503,7 @@
           <w:p>
             <w:pPr>
               <w:spacing w:after="0" w:line="276" w:lineRule="auto"/>
-              <w:jc w:val="center"/>
+              <w:jc w:val="both"/>
               <w:rPr>
                 <w:rFonts w:ascii="Arial Unicode MS" w:eastAsia="Arial Unicode MS" w:hAnsi="Arial Unicode MS" w:cs="Arial Unicode MS"/>
                 <w:color w:val="000000"/>
@@ -1570,7 +1570,7 @@
           <w:p>
             <w:pPr>
               <w:spacing w:after="0" w:line="276" w:lineRule="auto"/>
-              <w:jc w:val="center"/>
+              <w:jc w:val="both"/>
               <w:rPr>
                 <w:rFonts w:ascii="Aptos Narrow" w:eastAsia="Times New Roman" w:hAnsi="Aptos Narrow" w:cs="Times New Roman"/>
                 <w:color w:val="000000"/>
@@ -1607,7 +1607,7 @@
           <w:p>
             <w:pPr>
               <w:spacing w:after="0" w:line="276" w:lineRule="auto"/>
-              <w:jc w:val="center"/>
+              <w:jc w:val="both"/>
               <w:rPr>
                 <w:rFonts w:ascii="Aptos Narrow" w:eastAsia="Times New Roman" w:hAnsi="Aptos Narrow" w:cs="Times New Roman"/>
                 <w:color w:val="000000"/>
@@ -1649,7 +1649,7 @@
           <w:p>
             <w:pPr>
               <w:spacing w:after="0" w:line="276" w:lineRule="auto"/>
-              <w:jc w:val="center"/>
+              <w:jc w:val="both"/>
               <w:rPr>
                 <w:rFonts w:ascii="Arial Unicode MS" w:eastAsia="Arial Unicode MS" w:hAnsi="Arial Unicode MS" w:cs="Arial Unicode MS"/>
                 <w:color w:val="000000"/>
@@ -1730,7 +1730,7 @@
           <w:p>
             <w:pPr>
               <w:spacing w:after="0" w:line="276" w:lineRule="auto"/>
-              <w:jc w:val="center"/>
+              <w:jc w:val="both"/>
               <w:rPr>
                 <w:rFonts w:ascii="Aptos Narrow" w:eastAsia="Times New Roman" w:hAnsi="Aptos Narrow" w:cs="Times New Roman"/>
                 <w:color w:val="000000"/>
@@ -1767,7 +1767,7 @@
           <w:p>
             <w:pPr>
               <w:spacing w:after="0" w:line="276" w:lineRule="auto"/>
-              <w:jc w:val="center"/>
+              <w:jc w:val="both"/>
               <w:rPr>
                 <w:rFonts w:ascii="Aptos Narrow" w:eastAsia="Times New Roman" w:hAnsi="Aptos Narrow" w:cs="Times New Roman"/>
                 <w:color w:val="000000"/>
@@ -1809,7 +1809,7 @@
           <w:p>
             <w:pPr>
               <w:spacing w:after="0" w:line="276" w:lineRule="auto"/>
-              <w:jc w:val="center"/>
+              <w:jc w:val="both"/>
               <w:rPr>
                 <w:rFonts w:ascii="Arial Unicode MS" w:eastAsia="Arial Unicode MS" w:hAnsi="Arial Unicode MS" w:cs="Arial Unicode MS"/>
                 <w:color w:val="000000"/>
@@ -1902,7 +1902,7 @@
           <w:p>
             <w:pPr>
               <w:spacing w:after="0" w:line="276" w:lineRule="auto"/>
-              <w:jc w:val="center"/>
+              <w:jc w:val="both"/>
               <w:rPr>
                 <w:rFonts w:ascii="Aptos Narrow" w:eastAsia="Times New Roman" w:hAnsi="Aptos Narrow" w:cs="Times New Roman"/>
                 <w:color w:val="000000"/>
@@ -1939,7 +1939,7 @@
           <w:p>
             <w:pPr>
               <w:spacing w:after="0" w:line="276" w:lineRule="auto"/>
-              <w:jc w:val="center"/>
+              <w:jc w:val="both"/>
               <w:rPr>
                 <w:rFonts w:ascii="Aptos Narrow" w:eastAsia="Times New Roman" w:hAnsi="Aptos Narrow" w:cs="Times New Roman"/>
                 <w:color w:val="000000"/>
@@ -1981,7 +1981,7 @@
           <w:p>
             <w:pPr>
               <w:spacing w:after="0" w:line="276" w:lineRule="auto"/>
-              <w:jc w:val="center"/>
+              <w:jc w:val="both"/>
               <w:rPr>
                 <w:rFonts w:ascii="Arial Unicode MS" w:eastAsia="Arial Unicode MS" w:hAnsi="Arial Unicode MS" w:cs="Arial Unicode MS"/>
                 <w:color w:val="000000"/>
@@ -2062,7 +2062,7 @@
           <w:p>
             <w:pPr>
               <w:spacing w:after="0" w:line="276" w:lineRule="auto"/>
-              <w:jc w:val="center"/>
+              <w:jc w:val="both"/>
               <w:rPr>
                 <w:rFonts w:ascii="Aptos Narrow" w:eastAsia="Times New Roman" w:hAnsi="Aptos Narrow" w:cs="Times New Roman"/>
                 <w:color w:val="000000"/>
@@ -2099,7 +2099,7 @@
           <w:p>
             <w:pPr>
               <w:spacing w:after="0" w:line="276" w:lineRule="auto"/>
-              <w:jc w:val="center"/>
+              <w:jc w:val="both"/>
               <w:rPr>
                 <w:rFonts w:ascii="Aptos Narrow" w:eastAsia="Times New Roman" w:hAnsi="Aptos Narrow" w:cs="Times New Roman"/>
                 <w:color w:val="000000"/>
@@ -2141,7 +2141,7 @@
           <w:p>
             <w:pPr>
               <w:spacing w:after="0" w:line="276" w:lineRule="auto"/>
-              <w:jc w:val="center"/>
+              <w:jc w:val="both"/>
               <w:rPr>
                 <w:rFonts w:ascii="Arial Unicode MS" w:eastAsia="Arial Unicode MS" w:hAnsi="Arial Unicode MS" w:cs="Arial Unicode MS"/>
                 <w:color w:val="000000"/>
@@ -2248,7 +2248,7 @@
           <w:p>
             <w:pPr>
               <w:spacing w:after="0" w:line="276" w:lineRule="auto"/>
-              <w:jc w:val="center"/>
+              <w:jc w:val="both"/>
               <w:rPr>
                 <w:rFonts w:ascii="Aptos Narrow" w:eastAsia="Times New Roman" w:hAnsi="Aptos Narrow" w:cs="Times New Roman"/>
                 <w:color w:val="000000"/>
@@ -2285,7 +2285,7 @@
           <w:p>
             <w:pPr>
               <w:spacing w:after="0" w:line="276" w:lineRule="auto"/>
-              <w:jc w:val="center"/>
+              <w:jc w:val="both"/>
               <w:rPr>
                 <w:rFonts w:ascii="Aptos Narrow" w:eastAsia="Times New Roman" w:hAnsi="Aptos Narrow" w:cs="Times New Roman"/>
                 <w:color w:val="000000"/>
@@ -2327,7 +2327,7 @@
           <w:p>
             <w:pPr>
               <w:spacing w:after="0" w:line="276" w:lineRule="auto"/>
-              <w:jc w:val="center"/>
+              <w:jc w:val="both"/>
               <w:rPr>
                 <w:rFonts w:ascii="Arial Unicode MS" w:eastAsia="Arial Unicode MS" w:hAnsi="Arial Unicode MS" w:cs="Arial Unicode MS"/>
                 <w:color w:val="000000"/>
@@ -2408,7 +2408,7 @@
           <w:p>
             <w:pPr>
               <w:spacing w:after="0" w:line="276" w:lineRule="auto"/>
-              <w:jc w:val="center"/>
+              <w:jc w:val="both"/>
               <w:rPr>
                 <w:rFonts w:ascii="Aptos Narrow" w:eastAsia="Times New Roman" w:hAnsi="Aptos Narrow" w:cs="Times New Roman"/>
                 <w:color w:val="000000"/>
@@ -2445,7 +2445,7 @@
           <w:p>
             <w:pPr>
               <w:spacing w:after="0" w:line="276" w:lineRule="auto"/>
-              <w:jc w:val="center"/>
+              <w:jc w:val="both"/>
               <w:rPr>
                 <w:rFonts w:ascii="Aptos Narrow" w:eastAsia="Times New Roman" w:hAnsi="Aptos Narrow" w:cs="Times New Roman"/>
                 <w:color w:val="000000"/>
@@ -2487,7 +2487,7 @@
           <w:p>
             <w:pPr>
               <w:spacing w:after="0" w:line="276" w:lineRule="auto"/>
-              <w:jc w:val="center"/>
+              <w:jc w:val="both"/>
               <w:rPr>
                 <w:rFonts w:ascii="Arial Unicode MS" w:eastAsia="Arial Unicode MS" w:hAnsi="Arial Unicode MS" w:cs="Arial Unicode MS"/>
                 <w:color w:val="000000"/>
@@ -2568,7 +2568,7 @@
           <w:p>
             <w:pPr>
               <w:spacing w:after="0" w:line="276" w:lineRule="auto"/>
-              <w:jc w:val="center"/>
+              <w:jc w:val="both"/>
               <w:rPr>
                 <w:rFonts w:ascii="Aptos Narrow" w:eastAsia="Times New Roman" w:hAnsi="Aptos Narrow" w:cs="Times New Roman"/>
                 <w:color w:val="000000"/>
@@ -2605,7 +2605,7 @@
           <w:p>
             <w:pPr>
               <w:spacing w:after="0" w:line="276" w:lineRule="auto"/>
-              <w:jc w:val="center"/>
+              <w:jc w:val="both"/>
               <w:rPr>
                 <w:rFonts w:ascii="Aptos Narrow" w:eastAsia="Times New Roman" w:hAnsi="Aptos Narrow" w:cs="Times New Roman"/>
                 <w:color w:val="000000"/>
@@ -2647,7 +2647,7 @@
           <w:p>
             <w:pPr>
               <w:spacing w:after="0" w:line="276" w:lineRule="auto"/>
-              <w:jc w:val="center"/>
+              <w:jc w:val="both"/>
               <w:rPr>
                 <w:rFonts w:ascii="Arial Unicode MS" w:eastAsia="Arial Unicode MS" w:hAnsi="Arial Unicode MS" w:cs="Arial Unicode MS"/>
                 <w:color w:val="000000"/>
@@ -2728,7 +2728,7 @@
           <w:p>
             <w:pPr>
               <w:spacing w:after="0" w:line="276" w:lineRule="auto"/>
-              <w:jc w:val="center"/>
+              <w:jc w:val="both"/>
               <w:rPr>
                 <w:rFonts w:ascii="Aptos Narrow" w:eastAsia="Times New Roman" w:hAnsi="Aptos Narrow" w:cs="Times New Roman"/>
                 <w:color w:val="000000"/>
@@ -2765,7 +2765,7 @@
           <w:p>
             <w:pPr>
               <w:spacing w:after="0" w:line="276" w:lineRule="auto"/>
-              <w:jc w:val="center"/>
+              <w:jc w:val="both"/>
               <w:rPr>
                 <w:rFonts w:ascii="Aptos Narrow" w:eastAsia="Times New Roman" w:hAnsi="Aptos Narrow" w:cs="Times New Roman"/>
                 <w:color w:val="000000"/>
@@ -2807,7 +2807,7 @@
           <w:p>
             <w:pPr>
               <w:spacing w:after="0" w:line="276" w:lineRule="auto"/>
-              <w:jc w:val="center"/>
+              <w:jc w:val="both"/>
               <w:rPr>
                 <w:rFonts w:ascii="Arial Unicode MS" w:eastAsia="Arial Unicode MS" w:hAnsi="Arial Unicode MS" w:cs="Arial Unicode MS"/>
                 <w:color w:val="000000"/>
@@ -2888,7 +2888,7 @@
           <w:p>
             <w:pPr>
               <w:spacing w:after="0" w:line="276" w:lineRule="auto"/>
-              <w:jc w:val="center"/>
+              <w:jc w:val="both"/>
               <w:rPr>
                 <w:rFonts w:ascii="Aptos Narrow" w:eastAsia="Times New Roman" w:hAnsi="Aptos Narrow" w:cs="Times New Roman"/>
                 <w:color w:val="000000"/>
@@ -2925,7 +2925,7 @@
           <w:p>
             <w:pPr>
               <w:spacing w:after="0" w:line="276" w:lineRule="auto"/>
-              <w:jc w:val="center"/>
+              <w:jc w:val="both"/>
               <w:rPr>
                 <w:rFonts w:ascii="Aptos Narrow" w:eastAsia="Times New Roman" w:hAnsi="Aptos Narrow" w:cs="Times New Roman"/>
                 <w:color w:val="000000"/>
@@ -2967,7 +2967,7 @@
           <w:p>
             <w:pPr>
               <w:spacing w:after="0" w:line="276" w:lineRule="auto"/>
-              <w:jc w:val="center"/>
+              <w:jc w:val="both"/>
               <w:rPr>
                 <w:rFonts w:ascii="Arial Unicode MS" w:eastAsia="Arial Unicode MS" w:hAnsi="Arial Unicode MS" w:cs="Arial Unicode MS"/>
                 <w:color w:val="000000"/>
@@ -3060,7 +3060,7 @@
           <w:p>
             <w:pPr>
               <w:spacing w:after="0" w:line="276" w:lineRule="auto"/>
-              <w:jc w:val="center"/>
+              <w:jc w:val="both"/>
               <w:rPr>
                 <w:rFonts w:ascii="Aptos Narrow" w:eastAsia="Times New Roman" w:hAnsi="Aptos Narrow" w:cs="Times New Roman"/>
                 <w:color w:val="000000"/>
@@ -3097,7 +3097,7 @@
           <w:p>
             <w:pPr>
               <w:spacing w:after="0" w:line="276" w:lineRule="auto"/>
-              <w:jc w:val="center"/>
+              <w:jc w:val="both"/>
               <w:rPr>
                 <w:rFonts w:ascii="Aptos Narrow" w:eastAsia="Times New Roman" w:hAnsi="Aptos Narrow" w:cs="Times New Roman"/>
                 <w:color w:val="000000"/>
@@ -3139,7 +3139,7 @@
           <w:p>
             <w:pPr>
               <w:spacing w:after="0" w:line="276" w:lineRule="auto"/>
-              <w:jc w:val="center"/>
+              <w:jc w:val="both"/>
               <w:rPr>
                 <w:rFonts w:ascii="Arial Unicode MS" w:eastAsia="Arial Unicode MS" w:hAnsi="Arial Unicode MS" w:cs="Arial Unicode MS"/>
                 <w:color w:val="000000"/>
@@ -3234,7 +3234,7 @@
           <w:p>
             <w:pPr>
               <w:spacing w:after="0" w:line="276" w:lineRule="auto"/>
-              <w:jc w:val="center"/>
+              <w:jc w:val="both"/>
               <w:rPr>
                 <w:rFonts w:ascii="Aptos Narrow" w:eastAsia="Times New Roman" w:hAnsi="Aptos Narrow" w:cs="Times New Roman"/>
                 <w:color w:val="000000"/>
@@ -3271,7 +3271,7 @@
           <w:p>
             <w:pPr>
               <w:spacing w:after="0" w:line="276" w:lineRule="auto"/>
-              <w:jc w:val="center"/>
+              <w:jc w:val="both"/>
               <w:rPr>
                 <w:rFonts w:ascii="Aptos Narrow" w:eastAsia="Times New Roman" w:hAnsi="Aptos Narrow" w:cs="Times New Roman"/>
                 <w:color w:val="000000"/>
@@ -3313,7 +3313,7 @@
           <w:p>
             <w:pPr>
               <w:spacing w:after="0" w:line="276" w:lineRule="auto"/>
-              <w:jc w:val="center"/>
+              <w:jc w:val="both"/>
               <w:rPr>
                 <w:rFonts w:ascii="Arial Unicode MS" w:eastAsia="Arial Unicode MS" w:hAnsi="Arial Unicode MS" w:cs="Arial Unicode MS"/>
                 <w:color w:val="000000"/>
@@ -3408,7 +3408,7 @@
           <w:p>
             <w:pPr>
               <w:spacing w:after="0" w:line="276" w:lineRule="auto"/>
-              <w:jc w:val="center"/>
+              <w:jc w:val="both"/>
               <w:rPr>
                 <w:rFonts w:ascii="Aptos Narrow" w:eastAsia="Times New Roman" w:hAnsi="Aptos Narrow" w:cs="Times New Roman"/>
                 <w:color w:val="000000"/>
@@ -3445,7 +3445,7 @@
           <w:p>
             <w:pPr>
               <w:spacing w:after="0" w:line="276" w:lineRule="auto"/>
-              <w:jc w:val="center"/>
+              <w:jc w:val="both"/>
               <w:rPr>
                 <w:rFonts w:ascii="Aptos Narrow" w:eastAsia="Times New Roman" w:hAnsi="Aptos Narrow" w:cs="Times New Roman"/>
                 <w:color w:val="000000"/>
@@ -4002,7 +4002,7 @@
           <w:noProof/>
         </w:rPr>
         <w:drawing>
-          <wp:anchor distT="0" distB="0" distL="114300" distR="114300" simplePos="0" relativeHeight="251659264" behindDoc="0" locked="0" layoutInCell="1" allowOverlap="1" wp14:anchorId="46BC8685" wp14:editId="5D381B55">
+          <wp:anchor distT="0" distB="0" distL="114300" distR="114300" simplePos="0" relativeHeight="251659264" behindDoc="0" locked="0" layoutInCell="1" allowOverlap="1" wp14:anchorId="46BC8685" wp14:editId="2F4B91AB">
             <wp:simplePos x="0" y="0"/>
             <wp:positionH relativeFrom="column">
               <wp:posOffset>-534023</wp:posOffset>
@@ -4062,7 +4062,7 @@
           <w:noProof/>
         </w:rPr>
         <w:drawing>
-          <wp:anchor distT="0" distB="0" distL="114300" distR="114300" simplePos="0" relativeHeight="251658240" behindDoc="0" locked="0" layoutInCell="1" allowOverlap="1" wp14:anchorId="767F8918" wp14:editId="14676270">
+          <wp:anchor distT="0" distB="0" distL="114300" distR="114300" simplePos="0" relativeHeight="251658240" behindDoc="0" locked="0" layoutInCell="1" allowOverlap="1" wp14:anchorId="767F8918" wp14:editId="68D4303D">
             <wp:simplePos x="0" y="0"/>
             <wp:positionH relativeFrom="column">
               <wp:posOffset>1979936</wp:posOffset>
@@ -4290,6 +4290,9 @@
         <w:jc w:val="both"/>
       </w:pPr>
       <w:r>
+        <w:rPr>
+          <w:noProof/>
+        </w:rPr>
         <w:drawing>
           <wp:inline distT="0" distB="0" distL="0" distR="0" wp14:anchorId="408BC252" wp14:editId="3F559606">
             <wp:extent cx="5612130" cy="3156585"/>
@@ -4350,6 +4353,197 @@
         <w:ind w:left="360"/>
         <w:jc w:val="both"/>
       </w:pPr>
+      <w:r>
+        <w:t xml:space="preserve">A continuación, se puede ver los </w:t>
+      </w:r>
+      <w:proofErr w:type="spellStart"/>
+      <w:r>
+        <w:t>pull</w:t>
+      </w:r>
+      <w:proofErr w:type="spellEnd"/>
+      <w:r>
+        <w:t xml:space="preserve"> </w:t>
+      </w:r>
+      <w:proofErr w:type="spellStart"/>
+      <w:r>
+        <w:t>request</w:t>
+      </w:r>
+      <w:proofErr w:type="spellEnd"/>
+      <w:r>
+        <w:t xml:space="preserve"> realizado por los compañeros del equipo del proyecto.</w:t>
+      </w:r>
+    </w:p>
+    <w:p>
+      <w:pPr>
+        <w:spacing w:line="276" w:lineRule="auto"/>
+        <w:ind w:left="360"/>
+        <w:jc w:val="both"/>
+      </w:pPr>
+      <w:r>
+        <w:drawing>
+          <wp:inline distT="0" distB="0" distL="0" distR="0" wp14:anchorId="0348F161" wp14:editId="391A34D5">
+            <wp:extent cx="5612130" cy="2932430"/>
+            <wp:effectExtent l="0" t="0" r="1270" b="1270"/>
+            <wp:docPr id="454520665" name="Imagen 1"/>
+            <wp:cNvGraphicFramePr>
+              <a:graphicFrameLocks xmlns:a="http://schemas.openxmlformats.org/drawingml/2006/main" noChangeAspect="1"/>
+            </wp:cNvGraphicFramePr>
+            <a:graphic xmlns:a="http://schemas.openxmlformats.org/drawingml/2006/main">
+              <a:graphicData uri="http://schemas.openxmlformats.org/drawingml/2006/picture">
+                <pic:pic xmlns:pic="http://schemas.openxmlformats.org/drawingml/2006/picture">
+                  <pic:nvPicPr>
+                    <pic:cNvPr id="454520665" name=""/>
+                    <pic:cNvPicPr/>
+                  </pic:nvPicPr>
+                  <pic:blipFill>
+                    <a:blip r:embed="rId9"/>
+                    <a:stretch>
+                      <a:fillRect/>
+                    </a:stretch>
+                  </pic:blipFill>
+                  <pic:spPr>
+                    <a:xfrm>
+                      <a:off x="0" y="0"/>
+                      <a:ext cx="5612130" cy="2932430"/>
+                    </a:xfrm>
+                    <a:prstGeom prst="rect">
+                      <a:avLst/>
+                    </a:prstGeom>
+                  </pic:spPr>
+                </pic:pic>
+              </a:graphicData>
+            </a:graphic>
+          </wp:inline>
+        </w:drawing>
+      </w:r>
+    </w:p>
+    <w:p>
+      <w:pPr>
+        <w:spacing w:line="276" w:lineRule="auto"/>
+        <w:ind w:left="360"/>
+        <w:jc w:val="both"/>
+      </w:pPr>
+    </w:p>
+    <w:p>
+      <w:pPr>
+        <w:spacing w:line="276" w:lineRule="auto"/>
+        <w:ind w:left="360"/>
+        <w:jc w:val="both"/>
+      </w:pPr>
+      <w:r>
+        <w:lastRenderedPageBreak/>
+        <w:t xml:space="preserve">Roles de cada uno: </w:t>
+      </w:r>
+    </w:p>
+    <w:p>
+      <w:pPr>
+        <w:spacing w:line="276" w:lineRule="auto"/>
+        <w:ind w:left="360"/>
+        <w:jc w:val="both"/>
+      </w:pPr>
+      <w:r>
+        <w:t>Nuestro equipo está conformado por tres integrantes, y aunque cada uno tiene un enfoque principal, todos participamos activamente en las diferentes etapas del proyecto, compartiendo responsabilidades y apoyándonos mutuamente para lograr los objetivos planteados.</w:t>
+      </w:r>
+    </w:p>
+    <w:p>
+      <w:pPr>
+        <w:pStyle w:val="Prrafodelista"/>
+        <w:numPr>
+          <w:ilvl w:val="0"/>
+          <w:numId w:val="11"/>
+        </w:numPr>
+        <w:spacing w:line="276" w:lineRule="auto"/>
+        <w:jc w:val="both"/>
+      </w:pPr>
+      <w:r>
+        <w:t>Luis Cortes</w:t>
+      </w:r>
+      <w:r>
+        <w:t xml:space="preserve">, </w:t>
+      </w:r>
+      <w:r>
+        <w:t>se</w:t>
+      </w:r>
+      <w:r>
+        <w:t xml:space="preserve"> enca</w:t>
+      </w:r>
+      <w:r>
+        <w:t>rga</w:t>
+      </w:r>
+      <w:r>
+        <w:t xml:space="preserve"> del manejo de todo el entorno de </w:t>
+      </w:r>
+      <w:proofErr w:type="spellStart"/>
+      <w:r>
+        <w:t>MLOps</w:t>
+      </w:r>
+      <w:proofErr w:type="spellEnd"/>
+      <w:r>
+        <w:t>. Esto incluye garantizar que el proyecto tenga un flujo de trabajo colaborativo, con un adecuado control de versiones del código y de los datos. Para ello, implementé herramientas como Git, GitHub y DVC, que permiten mantener el trabajo organizado y reproducible.</w:t>
+      </w:r>
+    </w:p>
+    <w:p>
+      <w:pPr>
+        <w:pStyle w:val="Prrafodelista"/>
+        <w:numPr>
+          <w:ilvl w:val="0"/>
+          <w:numId w:val="11"/>
+        </w:numPr>
+        <w:spacing w:line="276" w:lineRule="auto"/>
+        <w:jc w:val="both"/>
+      </w:pPr>
+      <w:r>
+        <w:t>Víctor Bonilla es el principal responsable del modelado de las soluciones propuestas. Él desarrolla y prueba diferentes enfoques analíticos y modelos que permitan dar respuesta efectiva a la pregunta de negocio, asegurando que las soluciones sean técnicamente sólidas y alineadas con los objetivos del proyecto.</w:t>
+      </w:r>
+    </w:p>
+    <w:p>
+      <w:pPr>
+        <w:pStyle w:val="Prrafodelista"/>
+        <w:numPr>
+          <w:ilvl w:val="0"/>
+          <w:numId w:val="11"/>
+        </w:numPr>
+        <w:spacing w:line="276" w:lineRule="auto"/>
+        <w:jc w:val="both"/>
+      </w:pPr>
+      <w:r>
+        <w:t>Por su parte, Frank Díaz lidera el diseño y construcción del tablero final (</w:t>
+      </w:r>
+      <w:proofErr w:type="spellStart"/>
+      <w:r>
+        <w:t>dashboard</w:t>
+      </w:r>
+      <w:proofErr w:type="spellEnd"/>
+      <w:r>
+        <w:t>), que tiene como propósito presentar de manera clara e intuitiva los resultados obtenidos, facilitando la interpretación y la toma de decisiones por parte de los usuarios finales.</w:t>
+      </w:r>
+    </w:p>
+    <w:p>
+      <w:pPr>
+        <w:spacing w:line="276" w:lineRule="auto"/>
+        <w:ind w:left="360"/>
+        <w:jc w:val="both"/>
+      </w:pPr>
+    </w:p>
+    <w:p>
+      <w:pPr>
+        <w:spacing w:line="276" w:lineRule="auto"/>
+        <w:ind w:left="360"/>
+        <w:jc w:val="both"/>
+      </w:pPr>
+      <w:r>
+        <w:t>A pesar de estas divisiones, todos trabajamos de manera conjunta en cada fase: desde la exploración de los datos hasta la evaluación de resultados. Esta colaboración constante nos ha permitido mantener coherencia en el desarrollo del proyecto</w:t>
+      </w:r>
+      <w:r>
+        <w:t>.</w:t>
+      </w:r>
+    </w:p>
+    <w:p>
+      <w:pPr>
+        <w:spacing w:line="276" w:lineRule="auto"/>
+        <w:ind w:left="360"/>
+        <w:jc w:val="both"/>
+      </w:pPr>
     </w:p>
     <w:p>
       <w:pPr>
@@ -5028,6 +5222,119 @@
     </w:lvl>
   </w:abstractNum>
   <w:abstractNum w:abstractNumId="6" w15:restartNumberingAfterBreak="0">
+    <w:nsid w:val="2AC505A0"/>
+    <w:multiLevelType w:val="hybridMultilevel"/>
+    <w:tmpl w:val="6A4675E8"/>
+    <w:lvl w:ilvl="0" w:tplc="080A0001">
+      <w:start w:val="1"/>
+      <w:numFmt w:val="bullet"/>
+      <w:lvlText w:val=""/>
+      <w:lvlJc w:val="left"/>
+      <w:pPr>
+        <w:ind w:left="1080" w:hanging="360"/>
+      </w:pPr>
+      <w:rPr>
+        <w:rFonts w:ascii="Symbol" w:hAnsi="Symbol" w:hint="default"/>
+      </w:rPr>
+    </w:lvl>
+    <w:lvl w:ilvl="1" w:tplc="080A0003" w:tentative="1">
+      <w:start w:val="1"/>
+      <w:numFmt w:val="bullet"/>
+      <w:lvlText w:val="o"/>
+      <w:lvlJc w:val="left"/>
+      <w:pPr>
+        <w:ind w:left="1800" w:hanging="360"/>
+      </w:pPr>
+      <w:rPr>
+        <w:rFonts w:ascii="Courier New" w:hAnsi="Courier New" w:cs="Courier New" w:hint="default"/>
+      </w:rPr>
+    </w:lvl>
+    <w:lvl w:ilvl="2" w:tplc="080A0005" w:tentative="1">
+      <w:start w:val="1"/>
+      <w:numFmt w:val="bullet"/>
+      <w:lvlText w:val=""/>
+      <w:lvlJc w:val="left"/>
+      <w:pPr>
+        <w:ind w:left="2520" w:hanging="360"/>
+      </w:pPr>
+      <w:rPr>
+        <w:rFonts w:ascii="Wingdings" w:hAnsi="Wingdings" w:hint="default"/>
+      </w:rPr>
+    </w:lvl>
+    <w:lvl w:ilvl="3" w:tplc="080A0001" w:tentative="1">
+      <w:start w:val="1"/>
+      <w:numFmt w:val="bullet"/>
+      <w:lvlText w:val=""/>
+      <w:lvlJc w:val="left"/>
+      <w:pPr>
+        <w:ind w:left="3240" w:hanging="360"/>
+      </w:pPr>
+      <w:rPr>
+        <w:rFonts w:ascii="Symbol" w:hAnsi="Symbol" w:hint="default"/>
+      </w:rPr>
+    </w:lvl>
+    <w:lvl w:ilvl="4" w:tplc="080A0003" w:tentative="1">
+      <w:start w:val="1"/>
+      <w:numFmt w:val="bullet"/>
+      <w:lvlText w:val="o"/>
+      <w:lvlJc w:val="left"/>
+      <w:pPr>
+        <w:ind w:left="3960" w:hanging="360"/>
+      </w:pPr>
+      <w:rPr>
+        <w:rFonts w:ascii="Courier New" w:hAnsi="Courier New" w:cs="Courier New" w:hint="default"/>
+      </w:rPr>
+    </w:lvl>
+    <w:lvl w:ilvl="5" w:tplc="080A0005" w:tentative="1">
+      <w:start w:val="1"/>
+      <w:numFmt w:val="bullet"/>
+      <w:lvlText w:val=""/>
+      <w:lvlJc w:val="left"/>
+      <w:pPr>
+        <w:ind w:left="4680" w:hanging="360"/>
+      </w:pPr>
+      <w:rPr>
+        <w:rFonts w:ascii="Wingdings" w:hAnsi="Wingdings" w:hint="default"/>
+      </w:rPr>
+    </w:lvl>
+    <w:lvl w:ilvl="6" w:tplc="080A0001" w:tentative="1">
+      <w:start w:val="1"/>
+      <w:numFmt w:val="bullet"/>
+      <w:lvlText w:val=""/>
+      <w:lvlJc w:val="left"/>
+      <w:pPr>
+        <w:ind w:left="5400" w:hanging="360"/>
+      </w:pPr>
+      <w:rPr>
+        <w:rFonts w:ascii="Symbol" w:hAnsi="Symbol" w:hint="default"/>
+      </w:rPr>
+    </w:lvl>
+    <w:lvl w:ilvl="7" w:tplc="080A0003" w:tentative="1">
+      <w:start w:val="1"/>
+      <w:numFmt w:val="bullet"/>
+      <w:lvlText w:val="o"/>
+      <w:lvlJc w:val="left"/>
+      <w:pPr>
+        <w:ind w:left="6120" w:hanging="360"/>
+      </w:pPr>
+      <w:rPr>
+        <w:rFonts w:ascii="Courier New" w:hAnsi="Courier New" w:cs="Courier New" w:hint="default"/>
+      </w:rPr>
+    </w:lvl>
+    <w:lvl w:ilvl="8" w:tplc="080A0005" w:tentative="1">
+      <w:start w:val="1"/>
+      <w:numFmt w:val="bullet"/>
+      <w:lvlText w:val=""/>
+      <w:lvlJc w:val="left"/>
+      <w:pPr>
+        <w:ind w:left="6840" w:hanging="360"/>
+      </w:pPr>
+      <w:rPr>
+        <w:rFonts w:ascii="Wingdings" w:hAnsi="Wingdings" w:hint="default"/>
+      </w:rPr>
+    </w:lvl>
+  </w:abstractNum>
+  <w:abstractNum w:abstractNumId="7" w15:restartNumberingAfterBreak="0">
     <w:nsid w:val="4B7C2101"/>
     <w:multiLevelType w:val="hybridMultilevel"/>
     <w:tmpl w:val="D61EFC2A"/>
@@ -5140,7 +5447,7 @@
       </w:rPr>
     </w:lvl>
   </w:abstractNum>
-  <w:abstractNum w:abstractNumId="7" w15:restartNumberingAfterBreak="0">
+  <w:abstractNum w:abstractNumId="8" w15:restartNumberingAfterBreak="0">
     <w:nsid w:val="6B2A7D1C"/>
     <w:multiLevelType w:val="hybridMultilevel"/>
     <w:tmpl w:val="E9E8263E"/>
@@ -5229,7 +5536,7 @@
       </w:pPr>
     </w:lvl>
   </w:abstractNum>
-  <w:abstractNum w:abstractNumId="8" w15:restartNumberingAfterBreak="0">
+  <w:abstractNum w:abstractNumId="9" w15:restartNumberingAfterBreak="0">
     <w:nsid w:val="703C6AED"/>
     <w:multiLevelType w:val="hybridMultilevel"/>
     <w:tmpl w:val="842A9F6A"/>
@@ -5342,7 +5649,7 @@
       </w:rPr>
     </w:lvl>
   </w:abstractNum>
-  <w:abstractNum w:abstractNumId="9" w15:restartNumberingAfterBreak="0">
+  <w:abstractNum w:abstractNumId="10" w15:restartNumberingAfterBreak="0">
     <w:nsid w:val="7C30042F"/>
     <w:multiLevelType w:val="hybridMultilevel"/>
     <w:tmpl w:val="D64A5B96"/>
@@ -5456,19 +5763,19 @@
     </w:lvl>
   </w:abstractNum>
   <w:num w:numId="1" w16cid:durableId="278949457">
-    <w:abstractNumId w:val="7"/>
+    <w:abstractNumId w:val="8"/>
   </w:num>
   <w:num w:numId="2" w16cid:durableId="1175537075">
     <w:abstractNumId w:val="3"/>
   </w:num>
   <w:num w:numId="3" w16cid:durableId="1570919492">
-    <w:abstractNumId w:val="9"/>
+    <w:abstractNumId w:val="10"/>
   </w:num>
   <w:num w:numId="4" w16cid:durableId="758525017">
     <w:abstractNumId w:val="5"/>
   </w:num>
   <w:num w:numId="5" w16cid:durableId="450706414">
-    <w:abstractNumId w:val="6"/>
+    <w:abstractNumId w:val="7"/>
   </w:num>
   <w:num w:numId="6" w16cid:durableId="1270118044">
     <w:abstractNumId w:val="2"/>
@@ -5483,7 +5790,10 @@
     <w:abstractNumId w:val="0"/>
   </w:num>
   <w:num w:numId="10" w16cid:durableId="697586582">
-    <w:abstractNumId w:val="8"/>
+    <w:abstractNumId w:val="9"/>
+  </w:num>
+  <w:num w:numId="11" w16cid:durableId="1140423569">
+    <w:abstractNumId w:val="6"/>
   </w:num>
 </w:numbering>
 </file>

</xml_diff>